<commit_message>
Fixed some spelling mistakes in manuals
</commit_message>
<xml_diff>
--- a/Manuals/BTSHOL04 UnitTest and Deployment.docx
+++ b/Manuals/BTSHOL04 UnitTest and Deployment.docx
@@ -1,10 +1,10 @@
 
 <file path=word/document.xml><?xml version="1.0" encoding="utf-8"?>
-<w:document xmlns:wpc="http://schemas.microsoft.com/office/word/2010/wordprocessingCanvas" xmlns:mc="http://schemas.openxmlformats.org/markup-compatibility/2006" xmlns:o="urn:schemas-microsoft-com:office:office" xmlns:r="http://schemas.openxmlformats.org/officeDocument/2006/relationships" xmlns:m="http://schemas.openxmlformats.org/officeDocument/2006/math" xmlns:v="urn:schemas-microsoft-com:vml" xmlns:wp14="http://schemas.microsoft.com/office/word/2010/wordprocessingDrawing" xmlns:wp="http://schemas.openxmlformats.org/drawingml/2006/wordprocessingDrawing" xmlns:w10="urn:schemas-microsoft-com:office:word" xmlns:w="http://schemas.openxmlformats.org/wordprocessingml/2006/main" xmlns:w14="http://schemas.microsoft.com/office/word/2010/wordml" xmlns:w15="http://schemas.microsoft.com/office/word/2012/wordml" xmlns:wpg="http://schemas.microsoft.com/office/word/2010/wordprocessingGroup" xmlns:wpi="http://schemas.microsoft.com/office/word/2010/wordprocessingInk" xmlns:wne="http://schemas.microsoft.com/office/word/2006/wordml" xmlns:wps="http://schemas.microsoft.com/office/word/2010/wordprocessingShape" mc:Ignorable="w14 w15 wp14">
+<w:document xmlns:wpc="http://schemas.microsoft.com/office/word/2010/wordprocessingCanvas" xmlns:cx="http://schemas.microsoft.com/office/drawing/2014/chartex" xmlns:cx1="http://schemas.microsoft.com/office/drawing/2015/9/8/chartex" xmlns:cx2="http://schemas.microsoft.com/office/drawing/2015/10/21/chartex" xmlns:cx3="http://schemas.microsoft.com/office/drawing/2016/5/9/chartex" xmlns:cx4="http://schemas.microsoft.com/office/drawing/2016/5/10/chartex" xmlns:cx5="http://schemas.microsoft.com/office/drawing/2016/5/11/chartex" xmlns:mc="http://schemas.openxmlformats.org/markup-compatibility/2006" xmlns:o="urn:schemas-microsoft-com:office:office" xmlns:r="http://schemas.openxmlformats.org/officeDocument/2006/relationships" xmlns:m="http://schemas.openxmlformats.org/officeDocument/2006/math" xmlns:v="urn:schemas-microsoft-com:vml" xmlns:wp14="http://schemas.microsoft.com/office/word/2010/wordprocessingDrawing" xmlns:wp="http://schemas.openxmlformats.org/drawingml/2006/wordprocessingDrawing" xmlns:w10="urn:schemas-microsoft-com:office:word" xmlns:w="http://schemas.openxmlformats.org/wordprocessingml/2006/main" xmlns:w14="http://schemas.microsoft.com/office/word/2010/wordml" xmlns:w15="http://schemas.microsoft.com/office/word/2012/wordml" xmlns:w16se="http://schemas.microsoft.com/office/word/2015/wordml/symex" xmlns:wpg="http://schemas.microsoft.com/office/word/2010/wordprocessingGroup" xmlns:wpi="http://schemas.microsoft.com/office/word/2010/wordprocessingInk" xmlns:wne="http://schemas.microsoft.com/office/word/2006/wordml" xmlns:wps="http://schemas.microsoft.com/office/word/2010/wordprocessingShape" mc:Ignorable="w14 w15 w16se wp14">
   <w:body>
     <w:p>
       <w:pPr>
-        <w:pStyle w:val="Heading1"/>
+        <w:pStyle w:val="Rubrik1"/>
         <w:rPr>
           <w:i/>
         </w:rPr>
@@ -30,8 +30,6 @@
         </w:rPr>
         <w:t>Unit Test and Deployment</w:t>
       </w:r>
-      <w:bookmarkStart w:id="0" w:name="_GoBack"/>
-      <w:bookmarkEnd w:id="0"/>
     </w:p>
     <w:p>
       <w:pPr>
@@ -43,7 +41,7 @@
         <w:pStyle w:val="Rmh"/>
         <w:framePr w:wrap="around"/>
       </w:pPr>
-      <w:bookmarkStart w:id="1" w:name="Mod06_Lab1"/>
+      <w:bookmarkStart w:id="0" w:name="Mod06_Lab1"/>
       <w:r>
         <w:t>Overview</w:t>
       </w:r>
@@ -205,7 +203,12 @@
         <w:t>.</w:t>
       </w:r>
       <w:r>
-        <w:t xml:space="preserve"> This will deploy the application to </w:t>
+        <w:t xml:space="preserve"> This </w:t>
+      </w:r>
+      <w:bookmarkStart w:id="1" w:name="_GoBack"/>
+      <w:bookmarkEnd w:id="1"/>
+      <w:r>
+        <w:t xml:space="preserve">will deploy the application to </w:t>
       </w:r>
       <w:r>
         <w:t xml:space="preserve">BizTalk Server </w:t>
@@ -245,6 +248,21 @@
       <w:r>
         <w:t xml:space="preserve"> minutes</w:t>
       </w:r>
+    </w:p>
+    <w:p>
+      <w:pPr>
+        <w:pStyle w:val="Rmh"/>
+        <w:framePr w:wrap="around" w:x="1951" w:y="-1154"/>
+      </w:pPr>
+      <w:r>
+        <w:t>Exercise 5-6</w:t>
+      </w:r>
+      <w:r>
+        <w:t>:</w:t>
+      </w:r>
+      <w:r>
+        <w:t xml:space="preserve"> 10 minutes</w:t>
+      </w:r>
       <w:r>
         <w:br/>
       </w:r>
@@ -252,7 +270,10 @@
         <w:t xml:space="preserve">Exercise </w:t>
       </w:r>
       <w:r>
-        <w:t>5-6 10 minutes</w:t>
+        <w:t>7-8:</w:t>
+      </w:r>
+      <w:r>
+        <w:t xml:space="preserve"> 10 minutes</w:t>
       </w:r>
     </w:p>
     <w:p>
@@ -885,7 +906,7 @@
           </w:p>
         </w:tc>
       </w:tr>
-      <w:bookmarkEnd w:id="1"/>
+      <w:bookmarkEnd w:id="0"/>
     </w:tbl>
     <w:p/>
     <w:p>
@@ -3015,7 +3036,7 @@
       <w:hyperlink r:id="rId7" w:history="1">
         <w:r>
           <w:rPr>
-            <w:rStyle w:val="Hyperlink"/>
+            <w:rStyle w:val="Hyperlnk"/>
           </w:rPr>
           <w:t>http://www.microsoft.com/en-us/download/details.aspx?id=11503</w:t>
         </w:r>
@@ -3049,7 +3070,7 @@
       <w:hyperlink r:id="rId8" w:history="1">
         <w:r>
           <w:rPr>
-            <w:rStyle w:val="Hyperlink"/>
+            <w:rStyle w:val="Hyperlnk"/>
           </w:rPr>
           <w:t>http://msdn.microsoft.com/en-us/library/dd792682(v=BTS.70).aspx)</w:t>
         </w:r>
@@ -5061,7 +5082,7 @@
 </file>
 
 <file path=word/endnotes.xml><?xml version="1.0" encoding="utf-8"?>
-<w:endnotes xmlns:wpc="http://schemas.microsoft.com/office/word/2010/wordprocessingCanvas" xmlns:mc="http://schemas.openxmlformats.org/markup-compatibility/2006" xmlns:o="urn:schemas-microsoft-com:office:office" xmlns:r="http://schemas.openxmlformats.org/officeDocument/2006/relationships" xmlns:m="http://schemas.openxmlformats.org/officeDocument/2006/math" xmlns:v="urn:schemas-microsoft-com:vml" xmlns:wp14="http://schemas.microsoft.com/office/word/2010/wordprocessingDrawing" xmlns:wp="http://schemas.openxmlformats.org/drawingml/2006/wordprocessingDrawing" xmlns:w10="urn:schemas-microsoft-com:office:word" xmlns:w="http://schemas.openxmlformats.org/wordprocessingml/2006/main" xmlns:w14="http://schemas.microsoft.com/office/word/2010/wordml" xmlns:w15="http://schemas.microsoft.com/office/word/2012/wordml" xmlns:wpg="http://schemas.microsoft.com/office/word/2010/wordprocessingGroup" xmlns:wpi="http://schemas.microsoft.com/office/word/2010/wordprocessingInk" xmlns:wne="http://schemas.microsoft.com/office/word/2006/wordml" xmlns:wps="http://schemas.microsoft.com/office/word/2010/wordprocessingShape" mc:Ignorable="w14 w15 wp14">
+<w:endnotes xmlns:wpc="http://schemas.microsoft.com/office/word/2010/wordprocessingCanvas" xmlns:cx="http://schemas.microsoft.com/office/drawing/2014/chartex" xmlns:cx1="http://schemas.microsoft.com/office/drawing/2015/9/8/chartex" xmlns:cx2="http://schemas.microsoft.com/office/drawing/2015/10/21/chartex" xmlns:cx3="http://schemas.microsoft.com/office/drawing/2016/5/9/chartex" xmlns:cx4="http://schemas.microsoft.com/office/drawing/2016/5/10/chartex" xmlns:cx5="http://schemas.microsoft.com/office/drawing/2016/5/11/chartex" xmlns:mc="http://schemas.openxmlformats.org/markup-compatibility/2006" xmlns:o="urn:schemas-microsoft-com:office:office" xmlns:r="http://schemas.openxmlformats.org/officeDocument/2006/relationships" xmlns:m="http://schemas.openxmlformats.org/officeDocument/2006/math" xmlns:v="urn:schemas-microsoft-com:vml" xmlns:wp14="http://schemas.microsoft.com/office/word/2010/wordprocessingDrawing" xmlns:wp="http://schemas.openxmlformats.org/drawingml/2006/wordprocessingDrawing" xmlns:w10="urn:schemas-microsoft-com:office:word" xmlns:w="http://schemas.openxmlformats.org/wordprocessingml/2006/main" xmlns:w14="http://schemas.microsoft.com/office/word/2010/wordml" xmlns:w15="http://schemas.microsoft.com/office/word/2012/wordml" xmlns:w16se="http://schemas.microsoft.com/office/word/2015/wordml/symex" xmlns:wpg="http://schemas.microsoft.com/office/word/2010/wordprocessingGroup" xmlns:wpi="http://schemas.microsoft.com/office/word/2010/wordprocessingInk" xmlns:wne="http://schemas.microsoft.com/office/word/2006/wordml" xmlns:wps="http://schemas.microsoft.com/office/word/2010/wordprocessingShape" mc:Ignorable="w14 w15 w16se wp14">
   <w:endnote w:type="separator" w:id="-1">
     <w:p>
       <w:r>
@@ -5080,7 +5101,7 @@
 </file>
 
 <file path=word/footnotes.xml><?xml version="1.0" encoding="utf-8"?>
-<w:footnotes xmlns:wpc="http://schemas.microsoft.com/office/word/2010/wordprocessingCanvas" xmlns:mc="http://schemas.openxmlformats.org/markup-compatibility/2006" xmlns:o="urn:schemas-microsoft-com:office:office" xmlns:r="http://schemas.openxmlformats.org/officeDocument/2006/relationships" xmlns:m="http://schemas.openxmlformats.org/officeDocument/2006/math" xmlns:v="urn:schemas-microsoft-com:vml" xmlns:wp14="http://schemas.microsoft.com/office/word/2010/wordprocessingDrawing" xmlns:wp="http://schemas.openxmlformats.org/drawingml/2006/wordprocessingDrawing" xmlns:w10="urn:schemas-microsoft-com:office:word" xmlns:w="http://schemas.openxmlformats.org/wordprocessingml/2006/main" xmlns:w14="http://schemas.microsoft.com/office/word/2010/wordml" xmlns:w15="http://schemas.microsoft.com/office/word/2012/wordml" xmlns:wpg="http://schemas.microsoft.com/office/word/2010/wordprocessingGroup" xmlns:wpi="http://schemas.microsoft.com/office/word/2010/wordprocessingInk" xmlns:wne="http://schemas.microsoft.com/office/word/2006/wordml" xmlns:wps="http://schemas.microsoft.com/office/word/2010/wordprocessingShape" mc:Ignorable="w14 w15 wp14">
+<w:footnotes xmlns:wpc="http://schemas.microsoft.com/office/word/2010/wordprocessingCanvas" xmlns:cx="http://schemas.microsoft.com/office/drawing/2014/chartex" xmlns:cx1="http://schemas.microsoft.com/office/drawing/2015/9/8/chartex" xmlns:cx2="http://schemas.microsoft.com/office/drawing/2015/10/21/chartex" xmlns:cx3="http://schemas.microsoft.com/office/drawing/2016/5/9/chartex" xmlns:cx4="http://schemas.microsoft.com/office/drawing/2016/5/10/chartex" xmlns:cx5="http://schemas.microsoft.com/office/drawing/2016/5/11/chartex" xmlns:mc="http://schemas.openxmlformats.org/markup-compatibility/2006" xmlns:o="urn:schemas-microsoft-com:office:office" xmlns:r="http://schemas.openxmlformats.org/officeDocument/2006/relationships" xmlns:m="http://schemas.openxmlformats.org/officeDocument/2006/math" xmlns:v="urn:schemas-microsoft-com:vml" xmlns:wp14="http://schemas.microsoft.com/office/word/2010/wordprocessingDrawing" xmlns:wp="http://schemas.openxmlformats.org/drawingml/2006/wordprocessingDrawing" xmlns:w10="urn:schemas-microsoft-com:office:word" xmlns:w="http://schemas.openxmlformats.org/wordprocessingml/2006/main" xmlns:w14="http://schemas.microsoft.com/office/word/2010/wordml" xmlns:w15="http://schemas.microsoft.com/office/word/2012/wordml" xmlns:w16se="http://schemas.microsoft.com/office/word/2015/wordml/symex" xmlns:wpg="http://schemas.microsoft.com/office/word/2010/wordprocessingGroup" xmlns:wpi="http://schemas.microsoft.com/office/word/2010/wordprocessingInk" xmlns:wne="http://schemas.microsoft.com/office/word/2006/wordml" xmlns:wps="http://schemas.microsoft.com/office/word/2010/wordprocessingShape" mc:Ignorable="w14 w15 w16se wp14">
   <w:footnote w:type="separator" w:id="-1">
     <w:p>
       <w:r>
@@ -5099,10 +5120,10 @@
 </file>
 
 <file path=word/header1.xml><?xml version="1.0" encoding="utf-8"?>
-<w:hdr xmlns:wpc="http://schemas.microsoft.com/office/word/2010/wordprocessingCanvas" xmlns:mc="http://schemas.openxmlformats.org/markup-compatibility/2006" xmlns:o="urn:schemas-microsoft-com:office:office" xmlns:r="http://schemas.openxmlformats.org/officeDocument/2006/relationships" xmlns:m="http://schemas.openxmlformats.org/officeDocument/2006/math" xmlns:v="urn:schemas-microsoft-com:vml" xmlns:wp14="http://schemas.microsoft.com/office/word/2010/wordprocessingDrawing" xmlns:wp="http://schemas.openxmlformats.org/drawingml/2006/wordprocessingDrawing" xmlns:w10="urn:schemas-microsoft-com:office:word" xmlns:w="http://schemas.openxmlformats.org/wordprocessingml/2006/main" xmlns:w14="http://schemas.microsoft.com/office/word/2010/wordml" xmlns:w15="http://schemas.microsoft.com/office/word/2012/wordml" xmlns:wpg="http://schemas.microsoft.com/office/word/2010/wordprocessingGroup" xmlns:wpi="http://schemas.microsoft.com/office/word/2010/wordprocessingInk" xmlns:wne="http://schemas.microsoft.com/office/word/2006/wordml" xmlns:wps="http://schemas.microsoft.com/office/word/2010/wordprocessingShape" mc:Ignorable="w14 w15 wp14">
+<w:hdr xmlns:wpc="http://schemas.microsoft.com/office/word/2010/wordprocessingCanvas" xmlns:cx="http://schemas.microsoft.com/office/drawing/2014/chartex" xmlns:cx1="http://schemas.microsoft.com/office/drawing/2015/9/8/chartex" xmlns:cx2="http://schemas.microsoft.com/office/drawing/2015/10/21/chartex" xmlns:cx3="http://schemas.microsoft.com/office/drawing/2016/5/9/chartex" xmlns:cx4="http://schemas.microsoft.com/office/drawing/2016/5/10/chartex" xmlns:cx5="http://schemas.microsoft.com/office/drawing/2016/5/11/chartex" xmlns:mc="http://schemas.openxmlformats.org/markup-compatibility/2006" xmlns:o="urn:schemas-microsoft-com:office:office" xmlns:r="http://schemas.openxmlformats.org/officeDocument/2006/relationships" xmlns:m="http://schemas.openxmlformats.org/officeDocument/2006/math" xmlns:v="urn:schemas-microsoft-com:vml" xmlns:wp14="http://schemas.microsoft.com/office/word/2010/wordprocessingDrawing" xmlns:wp="http://schemas.openxmlformats.org/drawingml/2006/wordprocessingDrawing" xmlns:w10="urn:schemas-microsoft-com:office:word" xmlns:w="http://schemas.openxmlformats.org/wordprocessingml/2006/main" xmlns:w14="http://schemas.microsoft.com/office/word/2010/wordml" xmlns:w15="http://schemas.microsoft.com/office/word/2012/wordml" xmlns:w16se="http://schemas.microsoft.com/office/word/2015/wordml/symex" xmlns:wpg="http://schemas.microsoft.com/office/word/2010/wordprocessingGroup" xmlns:wpi="http://schemas.microsoft.com/office/word/2010/wordprocessingInk" xmlns:wne="http://schemas.microsoft.com/office/word/2006/wordml" xmlns:wps="http://schemas.microsoft.com/office/word/2010/wordprocessingShape" mc:Ignorable="w14 w15 w16se wp14">
   <w:p>
     <w:pPr>
-      <w:pStyle w:val="Header"/>
+      <w:pStyle w:val="Sidhuvud"/>
     </w:pPr>
     <w:r>
       <w:fldChar w:fldCharType="begin"/>
@@ -5131,17 +5152,36 @@
       </w:rPr>
       <w:t xml:space="preserve">  </w:t>
     </w:r>
-    <w:fldSimple w:instr=" STYLEREF  &quot;Heading 1&quot;  \* MERGEFORMAT ">
-      <w:r>
-        <w:rPr>
-          <w:b w:val="0"/>
-          <w:bCs/>
-          <w:noProof/>
-          <w:lang w:val="sv-SE"/>
-        </w:rPr>
-        <w:t>BTSHOL04: Unit Test and Deployment</w:t>
-      </w:r>
-    </w:fldSimple>
+    <w:r>
+      <w:fldChar w:fldCharType="begin"/>
+    </w:r>
+    <w:r>
+      <w:instrText xml:space="preserve"> STYLEREF  "Heading 1"</w:instrText>
+    </w:r>
+    <w:r>
+      <w:instrText xml:space="preserve">  \* MERGEFORMAT </w:instrText>
+    </w:r>
+    <w:r>
+      <w:fldChar w:fldCharType="separate"/>
+    </w:r>
+    <w:r>
+      <w:rPr>
+        <w:b w:val="0"/>
+        <w:bCs/>
+        <w:noProof/>
+        <w:lang w:val="sv-SE"/>
+      </w:rPr>
+      <w:t>Fel! Använd fliken Start om du vill tillämpa Heading 1 för texten som ska visas här.</w:t>
+    </w:r>
+    <w:r>
+      <w:rPr>
+        <w:b w:val="0"/>
+        <w:bCs/>
+        <w:noProof/>
+        <w:lang w:val="sv-SE"/>
+      </w:rPr>
+      <w:fldChar w:fldCharType="end"/>
+    </w:r>
   </w:p>
   <w:p>
     <w:pPr>
@@ -5152,24 +5192,40 @@
 </file>
 
 <file path=word/header2.xml><?xml version="1.0" encoding="utf-8"?>
-<w:hdr xmlns:wpc="http://schemas.microsoft.com/office/word/2010/wordprocessingCanvas" xmlns:mc="http://schemas.openxmlformats.org/markup-compatibility/2006" xmlns:o="urn:schemas-microsoft-com:office:office" xmlns:r="http://schemas.openxmlformats.org/officeDocument/2006/relationships" xmlns:m="http://schemas.openxmlformats.org/officeDocument/2006/math" xmlns:v="urn:schemas-microsoft-com:vml" xmlns:wp14="http://schemas.microsoft.com/office/word/2010/wordprocessingDrawing" xmlns:wp="http://schemas.openxmlformats.org/drawingml/2006/wordprocessingDrawing" xmlns:w10="urn:schemas-microsoft-com:office:word" xmlns:w="http://schemas.openxmlformats.org/wordprocessingml/2006/main" xmlns:w14="http://schemas.microsoft.com/office/word/2010/wordml" xmlns:w15="http://schemas.microsoft.com/office/word/2012/wordml" xmlns:wpg="http://schemas.microsoft.com/office/word/2010/wordprocessingGroup" xmlns:wpi="http://schemas.microsoft.com/office/word/2010/wordprocessingInk" xmlns:wne="http://schemas.microsoft.com/office/word/2006/wordml" xmlns:wps="http://schemas.microsoft.com/office/word/2010/wordprocessingShape" mc:Ignorable="w14 w15 wp14">
+<w:hdr xmlns:wpc="http://schemas.microsoft.com/office/word/2010/wordprocessingCanvas" xmlns:cx="http://schemas.microsoft.com/office/drawing/2014/chartex" xmlns:cx1="http://schemas.microsoft.com/office/drawing/2015/9/8/chartex" xmlns:cx2="http://schemas.microsoft.com/office/drawing/2015/10/21/chartex" xmlns:cx3="http://schemas.microsoft.com/office/drawing/2016/5/9/chartex" xmlns:cx4="http://schemas.microsoft.com/office/drawing/2016/5/10/chartex" xmlns:cx5="http://schemas.microsoft.com/office/drawing/2016/5/11/chartex" xmlns:mc="http://schemas.openxmlformats.org/markup-compatibility/2006" xmlns:o="urn:schemas-microsoft-com:office:office" xmlns:r="http://schemas.openxmlformats.org/officeDocument/2006/relationships" xmlns:m="http://schemas.openxmlformats.org/officeDocument/2006/math" xmlns:v="urn:schemas-microsoft-com:vml" xmlns:wp14="http://schemas.microsoft.com/office/word/2010/wordprocessingDrawing" xmlns:wp="http://schemas.openxmlformats.org/drawingml/2006/wordprocessingDrawing" xmlns:w10="urn:schemas-microsoft-com:office:word" xmlns:w="http://schemas.openxmlformats.org/wordprocessingml/2006/main" xmlns:w14="http://schemas.microsoft.com/office/word/2010/wordml" xmlns:w15="http://schemas.microsoft.com/office/word/2012/wordml" xmlns:w16se="http://schemas.microsoft.com/office/word/2015/wordml/symex" xmlns:wpg="http://schemas.microsoft.com/office/word/2010/wordprocessingGroup" xmlns:wpi="http://schemas.microsoft.com/office/word/2010/wordprocessingInk" xmlns:wne="http://schemas.microsoft.com/office/word/2006/wordml" xmlns:wps="http://schemas.microsoft.com/office/word/2010/wordprocessingShape" mc:Ignorable="w14 w15 w16se wp14">
   <w:p>
     <w:pPr>
-      <w:pStyle w:val="Header"/>
+      <w:pStyle w:val="Sidhuvud"/>
     </w:pPr>
     <w:r>
       <w:tab/>
     </w:r>
-    <w:fldSimple w:instr=" STYLEREF  &quot;Heading 1&quot;  \* MERGEFORMAT ">
-      <w:r>
-        <w:rPr>
-          <w:b w:val="0"/>
-          <w:bCs/>
-          <w:noProof/>
-        </w:rPr>
-        <w:t>BTSHOL04: Unit Test and Deployment</w:t>
-      </w:r>
-    </w:fldSimple>
+    <w:r>
+      <w:fldChar w:fldCharType="begin"/>
+    </w:r>
+    <w:r>
+      <w:instrText xml:space="preserve"> STYLEREF  "Heading 1"  \* MERGEFORMAT </w:instrText>
+    </w:r>
+    <w:r>
+      <w:fldChar w:fldCharType="separate"/>
+    </w:r>
+    <w:r>
+      <w:rPr>
+        <w:b w:val="0"/>
+        <w:bCs/>
+        <w:noProof/>
+        <w:lang w:val="sv-SE"/>
+      </w:rPr>
+      <w:t>Fel! Använd fliken Start om du vill tillämpa Heading 1 för texten som ska visas här.</w:t>
+    </w:r>
+    <w:r>
+      <w:rPr>
+        <w:b w:val="0"/>
+        <w:bCs/>
+        <w:noProof/>
+      </w:rPr>
+      <w:fldChar w:fldCharType="end"/>
+    </w:r>
     <w:r>
       <w:rPr>
         <w:spacing w:val="260"/>
@@ -5210,7 +5266,7 @@
 </file>
 
 <file path=word/numbering.xml><?xml version="1.0" encoding="utf-8"?>
-<w:numbering xmlns:wpc="http://schemas.microsoft.com/office/word/2010/wordprocessingCanvas" xmlns:mc="http://schemas.openxmlformats.org/markup-compatibility/2006" xmlns:o="urn:schemas-microsoft-com:office:office" xmlns:r="http://schemas.openxmlformats.org/officeDocument/2006/relationships" xmlns:m="http://schemas.openxmlformats.org/officeDocument/2006/math" xmlns:v="urn:schemas-microsoft-com:vml" xmlns:wp14="http://schemas.microsoft.com/office/word/2010/wordprocessingDrawing" xmlns:wp="http://schemas.openxmlformats.org/drawingml/2006/wordprocessingDrawing" xmlns:w10="urn:schemas-microsoft-com:office:word" xmlns:w="http://schemas.openxmlformats.org/wordprocessingml/2006/main" xmlns:w14="http://schemas.microsoft.com/office/word/2010/wordml" xmlns:w15="http://schemas.microsoft.com/office/word/2012/wordml" xmlns:wpg="http://schemas.microsoft.com/office/word/2010/wordprocessingGroup" xmlns:wpi="http://schemas.microsoft.com/office/word/2010/wordprocessingInk" xmlns:wne="http://schemas.microsoft.com/office/word/2006/wordml" xmlns:wps="http://schemas.microsoft.com/office/word/2010/wordprocessingShape" mc:Ignorable="w14 w15 wp14">
+<w:numbering xmlns:wpc="http://schemas.microsoft.com/office/word/2010/wordprocessingCanvas" xmlns:cx="http://schemas.microsoft.com/office/drawing/2014/chartex" xmlns:cx1="http://schemas.microsoft.com/office/drawing/2015/9/8/chartex" xmlns:cx2="http://schemas.microsoft.com/office/drawing/2015/10/21/chartex" xmlns:cx3="http://schemas.microsoft.com/office/drawing/2016/5/9/chartex" xmlns:cx4="http://schemas.microsoft.com/office/drawing/2016/5/10/chartex" xmlns:cx5="http://schemas.microsoft.com/office/drawing/2016/5/11/chartex" xmlns:mc="http://schemas.openxmlformats.org/markup-compatibility/2006" xmlns:o="urn:schemas-microsoft-com:office:office" xmlns:r="http://schemas.openxmlformats.org/officeDocument/2006/relationships" xmlns:m="http://schemas.openxmlformats.org/officeDocument/2006/math" xmlns:v="urn:schemas-microsoft-com:vml" xmlns:wp14="http://schemas.microsoft.com/office/word/2010/wordprocessingDrawing" xmlns:wp="http://schemas.openxmlformats.org/drawingml/2006/wordprocessingDrawing" xmlns:w10="urn:schemas-microsoft-com:office:word" xmlns:w="http://schemas.openxmlformats.org/wordprocessingml/2006/main" xmlns:w14="http://schemas.microsoft.com/office/word/2010/wordml" xmlns:w15="http://schemas.microsoft.com/office/word/2012/wordml" xmlns:w16se="http://schemas.microsoft.com/office/word/2015/wordml/symex" xmlns:wpg="http://schemas.microsoft.com/office/word/2010/wordprocessingGroup" xmlns:wpi="http://schemas.microsoft.com/office/word/2010/wordprocessingInk" xmlns:wne="http://schemas.microsoft.com/office/word/2006/wordml" xmlns:wps="http://schemas.microsoft.com/office/word/2010/wordprocessingShape" mc:Ignorable="w14 w15 w16se wp14">
   <w:abstractNum w:abstractNumId="0" w15:restartNumberingAfterBreak="0">
     <w:nsid w:val="06BC028C"/>
     <w:multiLevelType w:val="multilevel"/>
@@ -9617,7 +9673,7 @@
 </file>
 
 <file path=word/styles.xml><?xml version="1.0" encoding="utf-8"?>
-<w:styles xmlns:mc="http://schemas.openxmlformats.org/markup-compatibility/2006" xmlns:r="http://schemas.openxmlformats.org/officeDocument/2006/relationships" xmlns:w="http://schemas.openxmlformats.org/wordprocessingml/2006/main" xmlns:w14="http://schemas.microsoft.com/office/word/2010/wordml" xmlns:w15="http://schemas.microsoft.com/office/word/2012/wordml" mc:Ignorable="w14 w15">
+<w:styles xmlns:mc="http://schemas.openxmlformats.org/markup-compatibility/2006" xmlns:r="http://schemas.openxmlformats.org/officeDocument/2006/relationships" xmlns:w="http://schemas.openxmlformats.org/wordprocessingml/2006/main" xmlns:w14="http://schemas.microsoft.com/office/word/2010/wordml" xmlns:w15="http://schemas.microsoft.com/office/word/2012/wordml" xmlns:w16se="http://schemas.microsoft.com/office/word/2015/wordml/symex" mc:Ignorable="w14 w15 w16se">
   <w:docDefaults>
     <w:rPrDefault>
       <w:rPr>
@@ -9627,7 +9683,7 @@
     </w:rPrDefault>
     <w:pPrDefault/>
   </w:docDefaults>
-  <w:latentStyles w:defLockedState="0" w:defUIPriority="0" w:defSemiHidden="0" w:defUnhideWhenUsed="0" w:defQFormat="0" w:count="371">
+  <w:latentStyles w:defLockedState="0" w:defUIPriority="0" w:defSemiHidden="0" w:defUnhideWhenUsed="0" w:defQFormat="0" w:count="374">
     <w:lsdException w:name="Normal" w:qFormat="1"/>
     <w:lsdException w:name="heading 1" w:qFormat="1"/>
     <w:lsdException w:name="heading 2" w:qFormat="1"/>
@@ -9727,7 +9783,6 @@
     <w:lsdException w:name="HTML Sample" w:semiHidden="1" w:unhideWhenUsed="1"/>
     <w:lsdException w:name="HTML Typewriter" w:semiHidden="1" w:unhideWhenUsed="1"/>
     <w:lsdException w:name="HTML Variable" w:semiHidden="1" w:unhideWhenUsed="1"/>
-    <w:lsdException w:name="Normal Table" w:semiHidden="1" w:unhideWhenUsed="1"/>
     <w:lsdException w:name="annotation subject" w:semiHidden="1" w:unhideWhenUsed="1"/>
     <w:lsdException w:name="No List" w:semiHidden="1" w:unhideWhenUsed="1"/>
     <w:lsdException w:name="Outline List 1" w:semiHidden="1" w:unhideWhenUsed="1"/>
@@ -9772,7 +9827,6 @@
     <w:lsdException w:name="Table Professional" w:semiHidden="1" w:unhideWhenUsed="1"/>
     <w:lsdException w:name="Table Subtle 1" w:semiHidden="1" w:unhideWhenUsed="1"/>
     <w:lsdException w:name="Table Subtle 2" w:semiHidden="1" w:unhideWhenUsed="1"/>
-    <w:lsdException w:name="Table Web 1" w:semiHidden="1" w:unhideWhenUsed="1"/>
     <w:lsdException w:name="Table Web 2" w:semiHidden="1" w:unhideWhenUsed="1"/>
     <w:lsdException w:name="Table Web 3" w:semiHidden="1" w:unhideWhenUsed="1"/>
     <w:lsdException w:name="Balloon Text" w:semiHidden="1" w:unhideWhenUsed="1"/>
@@ -9992,6 +10046,9 @@
     <w:lsdException w:name="List Table 5 Dark Accent 6" w:uiPriority="50"/>
     <w:lsdException w:name="List Table 6 Colorful Accent 6" w:uiPriority="51"/>
     <w:lsdException w:name="List Table 7 Colorful Accent 6" w:uiPriority="52"/>
+    <w:lsdException w:name="Mention" w:semiHidden="1" w:uiPriority="99" w:unhideWhenUsed="1"/>
+    <w:lsdException w:name="Smart Hyperlink" w:semiHidden="1" w:uiPriority="99" w:unhideWhenUsed="1"/>
+    <w:lsdException w:name="Hashtag" w:semiHidden="1" w:uiPriority="99" w:unhideWhenUsed="1"/>
   </w:latentStyles>
   <w:style w:type="paragraph" w:default="1" w:styleId="Normal">
     <w:name w:val="Normal"/>
@@ -10004,7 +10061,7 @@
       <w:sz w:val="21"/>
     </w:rPr>
   </w:style>
-  <w:style w:type="paragraph" w:styleId="Heading1">
+  <w:style w:type="paragraph" w:styleId="Rubrik1">
     <w:name w:val="heading 1"/>
     <w:next w:val="Normal"/>
     <w:qFormat/>
@@ -10024,7 +10081,7 @@
       <w:sz w:val="56"/>
     </w:rPr>
   </w:style>
-  <w:style w:type="paragraph" w:styleId="Heading2">
+  <w:style w:type="paragraph" w:styleId="Rubrik2">
     <w:name w:val="heading 2"/>
     <w:next w:val="Normal"/>
     <w:qFormat/>
@@ -10041,9 +10098,9 @@
       <w:sz w:val="40"/>
     </w:rPr>
   </w:style>
-  <w:style w:type="paragraph" w:styleId="Heading3">
+  <w:style w:type="paragraph" w:styleId="Rubrik3">
     <w:name w:val="heading 3"/>
-    <w:basedOn w:val="Heading2"/>
+    <w:basedOn w:val="Rubrik2"/>
     <w:next w:val="Normal"/>
     <w:qFormat/>
     <w:rsid w:val="00BB74D4"/>
@@ -10054,9 +10111,9 @@
       <w:sz w:val="34"/>
     </w:rPr>
   </w:style>
-  <w:style w:type="paragraph" w:styleId="Heading4">
+  <w:style w:type="paragraph" w:styleId="Rubrik4">
     <w:name w:val="heading 4"/>
-    <w:basedOn w:val="Heading2"/>
+    <w:basedOn w:val="Rubrik2"/>
     <w:next w:val="Normal"/>
     <w:qFormat/>
     <w:rsid w:val="00BB74D4"/>
@@ -10069,9 +10126,9 @@
       <w:sz w:val="30"/>
     </w:rPr>
   </w:style>
-  <w:style w:type="paragraph" w:styleId="Heading5">
+  <w:style w:type="paragraph" w:styleId="Rubrik5">
     <w:name w:val="heading 5"/>
-    <w:basedOn w:val="Heading2"/>
+    <w:basedOn w:val="Rubrik2"/>
     <w:next w:val="Normal"/>
     <w:qFormat/>
     <w:rsid w:val="00BB74D4"/>
@@ -10084,9 +10141,9 @@
       <w:sz w:val="24"/>
     </w:rPr>
   </w:style>
-  <w:style w:type="paragraph" w:styleId="Heading6">
+  <w:style w:type="paragraph" w:styleId="Rubrik6">
     <w:name w:val="heading 6"/>
-    <w:basedOn w:val="Heading2"/>
+    <w:basedOn w:val="Rubrik2"/>
     <w:next w:val="H6p"/>
     <w:qFormat/>
     <w:rsid w:val="00BB74D4"/>
@@ -10100,7 +10157,7 @@
       <w:sz w:val="21"/>
     </w:rPr>
   </w:style>
-  <w:style w:type="paragraph" w:styleId="Heading7">
+  <w:style w:type="paragraph" w:styleId="Rubrik7">
     <w:name w:val="heading 7"/>
     <w:basedOn w:val="Normal"/>
     <w:next w:val="Normal"/>
@@ -10116,7 +10173,7 @@
       <w:color w:val="FF0000"/>
     </w:rPr>
   </w:style>
-  <w:style w:type="paragraph" w:styleId="Heading8">
+  <w:style w:type="paragraph" w:styleId="Rubrik8">
     <w:name w:val="heading 8"/>
     <w:basedOn w:val="Normal"/>
     <w:next w:val="Normal"/>
@@ -10131,7 +10188,7 @@
       <w:i/>
     </w:rPr>
   </w:style>
-  <w:style w:type="paragraph" w:styleId="Heading9">
+  <w:style w:type="paragraph" w:styleId="Rubrik9">
     <w:name w:val="heading 9"/>
     <w:basedOn w:val="Normal"/>
     <w:next w:val="Normal"/>
@@ -10148,13 +10205,13 @@
       <w:sz w:val="18"/>
     </w:rPr>
   </w:style>
-  <w:style w:type="character" w:default="1" w:styleId="DefaultParagraphFont">
+  <w:style w:type="character" w:default="1" w:styleId="Standardstycketeckensnitt">
     <w:name w:val="Default Paragraph Font"/>
     <w:uiPriority w:val="1"/>
     <w:semiHidden/>
     <w:unhideWhenUsed/>
   </w:style>
-  <w:style w:type="table" w:default="1" w:styleId="TableNormal">
+  <w:style w:type="table" w:default="1" w:styleId="Normaltabell">
     <w:name w:val="Normal Table"/>
     <w:uiPriority w:val="99"/>
     <w:semiHidden/>
@@ -10169,7 +10226,7 @@
       </w:tblCellMar>
     </w:tblPr>
   </w:style>
-  <w:style w:type="numbering" w:default="1" w:styleId="NoList">
+  <w:style w:type="numbering" w:default="1" w:styleId="Ingenlista">
     <w:name w:val="No List"/>
     <w:uiPriority w:val="99"/>
     <w:semiHidden/>
@@ -10275,7 +10332,7 @@
       <w:sz w:val="28"/>
     </w:rPr>
   </w:style>
-  <w:style w:type="paragraph" w:styleId="BodyText">
+  <w:style w:type="paragraph" w:styleId="Brdtext">
     <w:name w:val="Body Text"/>
     <w:basedOn w:val="Normal"/>
     <w:rsid w:val="00BB74D4"/>
@@ -10297,9 +10354,9 @@
       <w:sz w:val="19"/>
     </w:rPr>
   </w:style>
-  <w:style w:type="character" w:styleId="CommentReference">
+  <w:style w:type="character" w:styleId="Kommentarsreferens">
     <w:name w:val="annotation reference"/>
-    <w:basedOn w:val="DefaultParagraphFont"/>
+    <w:basedOn w:val="Standardstycketeckensnitt"/>
     <w:semiHidden/>
     <w:rsid w:val="00BB74D4"/>
     <w:rPr>
@@ -10307,7 +10364,7 @@
       <w:sz w:val="20"/>
     </w:rPr>
   </w:style>
-  <w:style w:type="paragraph" w:styleId="CommentText">
+  <w:style w:type="paragraph" w:styleId="Kommentarer">
     <w:name w:val="annotation text"/>
     <w:basedOn w:val="Normal"/>
     <w:semiHidden/>
@@ -10327,7 +10384,7 @@
       <w:rFonts w:ascii="Courier" w:hAnsi="Courier"/>
     </w:rPr>
   </w:style>
-  <w:style w:type="paragraph" w:styleId="DocumentMap">
+  <w:style w:type="paragraph" w:styleId="Dokumentversikt">
     <w:name w:val="Document Map"/>
     <w:basedOn w:val="Normal"/>
     <w:semiHidden/>
@@ -10339,18 +10396,18 @@
       <w:rFonts w:ascii="Tahoma" w:hAnsi="Tahoma"/>
     </w:rPr>
   </w:style>
-  <w:style w:type="character" w:styleId="Emphasis">
+  <w:style w:type="character" w:styleId="Betoning">
     <w:name w:val="Emphasis"/>
-    <w:basedOn w:val="DefaultParagraphFont"/>
+    <w:basedOn w:val="Standardstycketeckensnitt"/>
     <w:qFormat/>
     <w:rsid w:val="00BB74D4"/>
     <w:rPr>
       <w:i/>
     </w:rPr>
   </w:style>
-  <w:style w:type="character" w:styleId="EndnoteReference">
+  <w:style w:type="character" w:styleId="Slutkommentarsreferens">
     <w:name w:val="endnote reference"/>
-    <w:basedOn w:val="DefaultParagraphFont"/>
+    <w:basedOn w:val="Standardstycketeckensnitt"/>
     <w:semiHidden/>
     <w:rsid w:val="00BB74D4"/>
     <w:rPr>
@@ -10557,7 +10614,7 @@
       <w:sz w:val="12"/>
     </w:rPr>
   </w:style>
-  <w:style w:type="paragraph" w:styleId="Footer">
+  <w:style w:type="paragraph" w:styleId="Sidfot">
     <w:name w:val="footer"/>
     <w:basedOn w:val="Normal"/>
     <w:rsid w:val="00BB74D4"/>
@@ -10588,9 +10645,9 @@
       <w:jc w:val="left"/>
     </w:pPr>
   </w:style>
-  <w:style w:type="character" w:styleId="FootnoteReference">
+  <w:style w:type="character" w:styleId="Fotnotsreferens">
     <w:name w:val="footnote reference"/>
-    <w:basedOn w:val="DefaultParagraphFont"/>
+    <w:basedOn w:val="Standardstycketeckensnitt"/>
     <w:semiHidden/>
     <w:rsid w:val="00BB74D4"/>
     <w:rPr>
@@ -10598,13 +10655,13 @@
       <w:vertAlign w:val="superscript"/>
     </w:rPr>
   </w:style>
-  <w:style w:type="paragraph" w:styleId="FootnoteText">
+  <w:style w:type="paragraph" w:styleId="Fotnotstext">
     <w:name w:val="footnote text"/>
     <w:basedOn w:val="Normal"/>
     <w:semiHidden/>
     <w:rsid w:val="00BB74D4"/>
   </w:style>
-  <w:style w:type="paragraph" w:styleId="Header">
+  <w:style w:type="paragraph" w:styleId="Sidhuvud">
     <w:name w:val="header"/>
     <w:next w:val="Normal"/>
     <w:rsid w:val="00BB74D4"/>
@@ -10967,9 +11024,9 @@
       <w:sz w:val="28"/>
     </w:rPr>
   </w:style>
-  <w:style w:type="character" w:styleId="LineNumber">
+  <w:style w:type="character" w:styleId="Radnummer">
     <w:name w:val="line number"/>
-    <w:basedOn w:val="DefaultParagraphFont"/>
+    <w:basedOn w:val="Standardstycketeckensnitt"/>
     <w:rsid w:val="00BB74D4"/>
     <w:rPr>
       <w:rFonts w:ascii="Courier New" w:hAnsi="Courier New"/>
@@ -11162,7 +11219,7 @@
       <w:ind w:left="0"/>
     </w:pPr>
   </w:style>
-  <w:style w:type="paragraph" w:styleId="NormalIndent">
+  <w:style w:type="paragraph" w:styleId="Normaltindrag">
     <w:name w:val="Normal Indent"/>
     <w:basedOn w:val="Normal"/>
     <w:rsid w:val="00BB74D4"/>
@@ -11236,14 +11293,14 @@
       <w:ind w:left="300"/>
     </w:pPr>
   </w:style>
-  <w:style w:type="character" w:styleId="PageNumber">
+  <w:style w:type="character" w:styleId="Sidnummer">
     <w:name w:val="page number"/>
-    <w:basedOn w:val="DefaultParagraphFont"/>
+    <w:basedOn w:val="Standardstycketeckensnitt"/>
     <w:rsid w:val="00BB74D4"/>
   </w:style>
   <w:style w:type="paragraph" w:customStyle="1" w:styleId="PgN">
     <w:name w:val="PgN"/>
-    <w:basedOn w:val="Heading6"/>
+    <w:basedOn w:val="Rubrik6"/>
     <w:next w:val="Normal"/>
     <w:rsid w:val="00BB74D4"/>
     <w:pPr>
@@ -11342,7 +11399,7 @@
   </w:style>
   <w:style w:type="paragraph" w:customStyle="1" w:styleId="Rq">
     <w:name w:val="Rq"/>
-    <w:basedOn w:val="Heading5"/>
+    <w:basedOn w:val="Rubrik5"/>
     <w:next w:val="Normal"/>
     <w:rsid w:val="00BB74D4"/>
     <w:pPr>
@@ -11685,7 +11742,7 @@
     <w:basedOn w:val="Th"/>
     <w:rsid w:val="00BB74D4"/>
   </w:style>
-  <w:style w:type="paragraph" w:styleId="TOC1">
+  <w:style w:type="paragraph" w:styleId="Innehll1">
     <w:name w:val="toc 1"/>
     <w:semiHidden/>
     <w:rsid w:val="00BB74D4"/>
@@ -11701,9 +11758,9 @@
       <w:sz w:val="24"/>
     </w:rPr>
   </w:style>
-  <w:style w:type="paragraph" w:styleId="TOC2">
+  <w:style w:type="paragraph" w:styleId="Innehll2">
     <w:name w:val="toc 2"/>
-    <w:basedOn w:val="TOC1"/>
+    <w:basedOn w:val="Innehll1"/>
     <w:semiHidden/>
     <w:rsid w:val="00BB74D4"/>
     <w:rPr>
@@ -11712,28 +11769,28 @@
       <w:sz w:val="21"/>
     </w:rPr>
   </w:style>
-  <w:style w:type="paragraph" w:styleId="TOC3">
+  <w:style w:type="paragraph" w:styleId="Innehll3">
     <w:name w:val="toc 3"/>
-    <w:basedOn w:val="TOC2"/>
+    <w:basedOn w:val="Innehll2"/>
     <w:semiHidden/>
     <w:rsid w:val="00BB74D4"/>
     <w:pPr>
       <w:ind w:left="274"/>
     </w:pPr>
   </w:style>
-  <w:style w:type="paragraph" w:styleId="TOC4">
+  <w:style w:type="paragraph" w:styleId="Innehll4">
     <w:name w:val="toc 4"/>
-    <w:basedOn w:val="TOC3"/>
-    <w:next w:val="TOC5"/>
+    <w:basedOn w:val="Innehll3"/>
+    <w:next w:val="Innehll5"/>
     <w:semiHidden/>
     <w:rsid w:val="00BB74D4"/>
     <w:pPr>
       <w:ind w:left="547"/>
     </w:pPr>
   </w:style>
-  <w:style w:type="paragraph" w:styleId="TOC5">
+  <w:style w:type="paragraph" w:styleId="Innehll5">
     <w:name w:val="toc 5"/>
-    <w:basedOn w:val="TOC1"/>
+    <w:basedOn w:val="Innehll1"/>
     <w:semiHidden/>
     <w:rsid w:val="00BB74D4"/>
     <w:pPr>
@@ -11746,9 +11803,9 @@
       <w:sz w:val="21"/>
     </w:rPr>
   </w:style>
-  <w:style w:type="paragraph" w:styleId="TOC6">
+  <w:style w:type="paragraph" w:styleId="Innehll6">
     <w:name w:val="toc 6"/>
-    <w:basedOn w:val="TOC5"/>
+    <w:basedOn w:val="Innehll5"/>
     <w:next w:val="Normal"/>
     <w:semiHidden/>
     <w:rsid w:val="00BB74D4"/>
@@ -12130,7 +12187,7 @@
       <w:sz w:val="17"/>
     </w:rPr>
   </w:style>
-  <w:style w:type="paragraph" w:styleId="TOC7">
+  <w:style w:type="paragraph" w:styleId="Innehll7">
     <w:name w:val="toc 7"/>
     <w:basedOn w:val="Normal"/>
     <w:next w:val="Normal"/>
@@ -12140,7 +12197,7 @@
       <w:ind w:left="1260"/>
     </w:pPr>
   </w:style>
-  <w:style w:type="paragraph" w:styleId="TOC8">
+  <w:style w:type="paragraph" w:styleId="Innehll8">
     <w:name w:val="toc 8"/>
     <w:basedOn w:val="Normal"/>
     <w:next w:val="Normal"/>
@@ -12150,7 +12207,7 @@
       <w:ind w:left="1470"/>
     </w:pPr>
   </w:style>
-  <w:style w:type="paragraph" w:styleId="TOC9">
+  <w:style w:type="paragraph" w:styleId="Innehll9">
     <w:name w:val="toc 9"/>
     <w:basedOn w:val="Normal"/>
     <w:next w:val="Normal"/>
@@ -12236,7 +12293,7 @@
       <w:sz w:val="19"/>
     </w:rPr>
   </w:style>
-  <w:style w:type="paragraph" w:styleId="BlockText">
+  <w:style w:type="paragraph" w:styleId="Indragetstycke">
     <w:name w:val="Block Text"/>
     <w:basedOn w:val="Normal"/>
     <w:rsid w:val="00BB74D4"/>
@@ -12245,7 +12302,7 @@
       <w:ind w:left="1440" w:right="1440"/>
     </w:pPr>
   </w:style>
-  <w:style w:type="paragraph" w:styleId="BodyText2">
+  <w:style w:type="paragraph" w:styleId="Brdtext2">
     <w:name w:val="Body Text 2"/>
     <w:basedOn w:val="Normal"/>
     <w:rsid w:val="00BB74D4"/>
@@ -12253,7 +12310,7 @@
       <w:spacing w:after="120" w:line="480" w:lineRule="auto"/>
     </w:pPr>
   </w:style>
-  <w:style w:type="paragraph" w:styleId="BodyText3">
+  <w:style w:type="paragraph" w:styleId="Brdtext3">
     <w:name w:val="Body Text 3"/>
     <w:basedOn w:val="Normal"/>
     <w:rsid w:val="00BB74D4"/>
@@ -12265,9 +12322,9 @@
       <w:szCs w:val="16"/>
     </w:rPr>
   </w:style>
-  <w:style w:type="paragraph" w:styleId="BodyTextFirstIndent">
+  <w:style w:type="paragraph" w:styleId="Brdtextmedfrstaindrag">
     <w:name w:val="Body Text First Indent"/>
-    <w:basedOn w:val="BodyText"/>
+    <w:basedOn w:val="Brdtext"/>
     <w:rsid w:val="00BB74D4"/>
     <w:pPr>
       <w:spacing w:after="120"/>
@@ -12278,7 +12335,7 @@
       <w:vanish w:val="0"/>
     </w:rPr>
   </w:style>
-  <w:style w:type="paragraph" w:styleId="BodyTextIndent">
+  <w:style w:type="paragraph" w:styleId="Brdtextmedindrag">
     <w:name w:val="Body Text Indent"/>
     <w:basedOn w:val="Normal"/>
     <w:rsid w:val="00BB74D4"/>
@@ -12287,15 +12344,15 @@
       <w:ind w:left="360"/>
     </w:pPr>
   </w:style>
-  <w:style w:type="paragraph" w:styleId="BodyTextFirstIndent2">
+  <w:style w:type="paragraph" w:styleId="Brdtextmedfrstaindrag2">
     <w:name w:val="Body Text First Indent 2"/>
-    <w:basedOn w:val="BodyTextIndent"/>
+    <w:basedOn w:val="Brdtextmedindrag"/>
     <w:rsid w:val="00BB74D4"/>
     <w:pPr>
       <w:ind w:firstLine="210"/>
     </w:pPr>
   </w:style>
-  <w:style w:type="paragraph" w:styleId="BodyTextIndent2">
+  <w:style w:type="paragraph" w:styleId="Brdtextmedindrag2">
     <w:name w:val="Body Text Indent 2"/>
     <w:basedOn w:val="Normal"/>
     <w:rsid w:val="00BB74D4"/>
@@ -12304,7 +12361,7 @@
       <w:ind w:left="360"/>
     </w:pPr>
   </w:style>
-  <w:style w:type="paragraph" w:styleId="BodyTextIndent3">
+  <w:style w:type="paragraph" w:styleId="Brdtextmedindrag3">
     <w:name w:val="Body Text Indent 3"/>
     <w:basedOn w:val="Normal"/>
     <w:rsid w:val="00BB74D4"/>
@@ -12317,7 +12374,7 @@
       <w:szCs w:val="16"/>
     </w:rPr>
   </w:style>
-  <w:style w:type="paragraph" w:styleId="Caption">
+  <w:style w:type="paragraph" w:styleId="Beskrivning">
     <w:name w:val="caption"/>
     <w:basedOn w:val="Normal"/>
     <w:next w:val="Normal"/>
@@ -12332,7 +12389,7 @@
       <w:sz w:val="20"/>
     </w:rPr>
   </w:style>
-  <w:style w:type="paragraph" w:styleId="Closing">
+  <w:style w:type="paragraph" w:styleId="Avslutandetext">
     <w:name w:val="Closing"/>
     <w:basedOn w:val="Normal"/>
     <w:rsid w:val="00BB74D4"/>
@@ -12340,18 +12397,18 @@
       <w:ind w:left="4320"/>
     </w:pPr>
   </w:style>
-  <w:style w:type="paragraph" w:styleId="Date">
+  <w:style w:type="paragraph" w:styleId="Datum">
     <w:name w:val="Date"/>
     <w:basedOn w:val="Normal"/>
     <w:next w:val="Normal"/>
     <w:rsid w:val="00BB74D4"/>
   </w:style>
-  <w:style w:type="paragraph" w:styleId="E-mailSignature">
+  <w:style w:type="paragraph" w:styleId="E-postsignatur">
     <w:name w:val="E-mail Signature"/>
     <w:basedOn w:val="Normal"/>
     <w:rsid w:val="00BB74D4"/>
   </w:style>
-  <w:style w:type="paragraph" w:styleId="EndnoteText">
+  <w:style w:type="paragraph" w:styleId="Slutkommentar">
     <w:name w:val="endnote text"/>
     <w:basedOn w:val="Normal"/>
     <w:semiHidden/>
@@ -12360,7 +12417,7 @@
       <w:sz w:val="20"/>
     </w:rPr>
   </w:style>
-  <w:style w:type="paragraph" w:styleId="EnvelopeAddress">
+  <w:style w:type="paragraph" w:styleId="Adress-brev">
     <w:name w:val="envelope address"/>
     <w:basedOn w:val="Normal"/>
     <w:rsid w:val="00BB74D4"/>
@@ -12374,7 +12431,7 @@
       <w:szCs w:val="24"/>
     </w:rPr>
   </w:style>
-  <w:style w:type="paragraph" w:styleId="EnvelopeReturn">
+  <w:style w:type="paragraph" w:styleId="Avsndaradress-brev">
     <w:name w:val="envelope return"/>
     <w:basedOn w:val="Normal"/>
     <w:rsid w:val="00BB74D4"/>
@@ -12383,7 +12440,7 @@
       <w:sz w:val="20"/>
     </w:rPr>
   </w:style>
-  <w:style w:type="paragraph" w:styleId="HTMLAddress">
+  <w:style w:type="paragraph" w:styleId="HTML-adress">
     <w:name w:val="HTML Address"/>
     <w:basedOn w:val="Normal"/>
     <w:rsid w:val="00BB74D4"/>
@@ -12392,7 +12449,7 @@
       <w:iCs/>
     </w:rPr>
   </w:style>
-  <w:style w:type="paragraph" w:styleId="HTMLPreformatted">
+  <w:style w:type="paragraph" w:styleId="HTML-frformaterad">
     <w:name w:val="HTML Preformatted"/>
     <w:basedOn w:val="Normal"/>
     <w:rsid w:val="00BB74D4"/>
@@ -12491,7 +12548,7 @@
       <w:ind w:left="1890" w:hanging="210"/>
     </w:pPr>
   </w:style>
-  <w:style w:type="paragraph" w:styleId="IndexHeading">
+  <w:style w:type="paragraph" w:styleId="Indexrubrik">
     <w:name w:val="index heading"/>
     <w:basedOn w:val="Normal"/>
     <w:next w:val="Index1"/>
@@ -12503,7 +12560,7 @@
       <w:bCs/>
     </w:rPr>
   </w:style>
-  <w:style w:type="paragraph" w:styleId="List">
+  <w:style w:type="paragraph" w:styleId="Lista">
     <w:name w:val="List"/>
     <w:basedOn w:val="Normal"/>
     <w:rsid w:val="00BB74D4"/>
@@ -12511,7 +12568,7 @@
       <w:ind w:left="360" w:hanging="360"/>
     </w:pPr>
   </w:style>
-  <w:style w:type="paragraph" w:styleId="List2">
+  <w:style w:type="paragraph" w:styleId="Lista2">
     <w:name w:val="List 2"/>
     <w:basedOn w:val="Normal"/>
     <w:rsid w:val="00BB74D4"/>
@@ -12519,7 +12576,7 @@
       <w:ind w:left="720" w:hanging="360"/>
     </w:pPr>
   </w:style>
-  <w:style w:type="paragraph" w:styleId="List3">
+  <w:style w:type="paragraph" w:styleId="Lista3">
     <w:name w:val="List 3"/>
     <w:basedOn w:val="Normal"/>
     <w:rsid w:val="00BB74D4"/>
@@ -12527,7 +12584,7 @@
       <w:ind w:left="1080" w:hanging="360"/>
     </w:pPr>
   </w:style>
-  <w:style w:type="paragraph" w:styleId="List4">
+  <w:style w:type="paragraph" w:styleId="Lista4">
     <w:name w:val="List 4"/>
     <w:basedOn w:val="Normal"/>
     <w:rsid w:val="00BB74D4"/>
@@ -12535,7 +12592,7 @@
       <w:ind w:left="1440" w:hanging="360"/>
     </w:pPr>
   </w:style>
-  <w:style w:type="paragraph" w:styleId="List5">
+  <w:style w:type="paragraph" w:styleId="Lista5">
     <w:name w:val="List 5"/>
     <w:basedOn w:val="Normal"/>
     <w:rsid w:val="00BB74D4"/>
@@ -12543,7 +12600,7 @@
       <w:ind w:left="1800" w:hanging="360"/>
     </w:pPr>
   </w:style>
-  <w:style w:type="paragraph" w:styleId="ListBullet">
+  <w:style w:type="paragraph" w:styleId="Punktlista">
     <w:name w:val="List Bullet"/>
     <w:basedOn w:val="Normal"/>
     <w:rsid w:val="00BB74D4"/>
@@ -12554,7 +12611,7 @@
       <w:ind w:left="360" w:hanging="360"/>
     </w:pPr>
   </w:style>
-  <w:style w:type="paragraph" w:styleId="ListBullet2">
+  <w:style w:type="paragraph" w:styleId="Punktlista2">
     <w:name w:val="List Bullet 2"/>
     <w:basedOn w:val="Normal"/>
     <w:rsid w:val="00BB74D4"/>
@@ -12565,7 +12622,7 @@
       <w:ind w:left="720" w:hanging="360"/>
     </w:pPr>
   </w:style>
-  <w:style w:type="paragraph" w:styleId="ListBullet3">
+  <w:style w:type="paragraph" w:styleId="Punktlista3">
     <w:name w:val="List Bullet 3"/>
     <w:basedOn w:val="Normal"/>
     <w:rsid w:val="00BB74D4"/>
@@ -12576,7 +12633,7 @@
       <w:ind w:left="1080" w:hanging="360"/>
     </w:pPr>
   </w:style>
-  <w:style w:type="paragraph" w:styleId="ListBullet4">
+  <w:style w:type="paragraph" w:styleId="Punktlista4">
     <w:name w:val="List Bullet 4"/>
     <w:basedOn w:val="Normal"/>
     <w:rsid w:val="00BB74D4"/>
@@ -12587,7 +12644,7 @@
       <w:ind w:left="1440" w:hanging="360"/>
     </w:pPr>
   </w:style>
-  <w:style w:type="paragraph" w:styleId="ListBullet5">
+  <w:style w:type="paragraph" w:styleId="Punktlista5">
     <w:name w:val="List Bullet 5"/>
     <w:basedOn w:val="Normal"/>
     <w:rsid w:val="00BB74D4"/>
@@ -12598,7 +12655,7 @@
       <w:ind w:left="1800" w:hanging="360"/>
     </w:pPr>
   </w:style>
-  <w:style w:type="paragraph" w:styleId="ListContinue">
+  <w:style w:type="paragraph" w:styleId="Listafortstt">
     <w:name w:val="List Continue"/>
     <w:basedOn w:val="Normal"/>
     <w:rsid w:val="00BB74D4"/>
@@ -12607,7 +12664,7 @@
       <w:ind w:left="360"/>
     </w:pPr>
   </w:style>
-  <w:style w:type="paragraph" w:styleId="ListContinue2">
+  <w:style w:type="paragraph" w:styleId="Listafortstt2">
     <w:name w:val="List Continue 2"/>
     <w:basedOn w:val="Normal"/>
     <w:rsid w:val="00BB74D4"/>
@@ -12616,7 +12673,7 @@
       <w:ind w:left="720"/>
     </w:pPr>
   </w:style>
-  <w:style w:type="paragraph" w:styleId="ListContinue3">
+  <w:style w:type="paragraph" w:styleId="Listafortstt3">
     <w:name w:val="List Continue 3"/>
     <w:basedOn w:val="Normal"/>
     <w:rsid w:val="00BB74D4"/>
@@ -12625,7 +12682,7 @@
       <w:ind w:left="1080"/>
     </w:pPr>
   </w:style>
-  <w:style w:type="paragraph" w:styleId="ListContinue4">
+  <w:style w:type="paragraph" w:styleId="Listafortstt4">
     <w:name w:val="List Continue 4"/>
     <w:basedOn w:val="Normal"/>
     <w:rsid w:val="00BB74D4"/>
@@ -12634,7 +12691,7 @@
       <w:ind w:left="1440"/>
     </w:pPr>
   </w:style>
-  <w:style w:type="paragraph" w:styleId="ListContinue5">
+  <w:style w:type="paragraph" w:styleId="Listafortstt5">
     <w:name w:val="List Continue 5"/>
     <w:basedOn w:val="Normal"/>
     <w:rsid w:val="00BB74D4"/>
@@ -12643,7 +12700,7 @@
       <w:ind w:left="1800"/>
     </w:pPr>
   </w:style>
-  <w:style w:type="paragraph" w:styleId="ListNumber">
+  <w:style w:type="paragraph" w:styleId="Numreradlista">
     <w:name w:val="List Number"/>
     <w:basedOn w:val="Normal"/>
     <w:rsid w:val="00BB74D4"/>
@@ -12654,7 +12711,7 @@
       <w:ind w:left="360" w:hanging="360"/>
     </w:pPr>
   </w:style>
-  <w:style w:type="paragraph" w:styleId="ListNumber2">
+  <w:style w:type="paragraph" w:styleId="Numreradlista2">
     <w:name w:val="List Number 2"/>
     <w:basedOn w:val="Normal"/>
     <w:rsid w:val="00BB74D4"/>
@@ -12665,7 +12722,7 @@
       <w:ind w:left="720" w:hanging="360"/>
     </w:pPr>
   </w:style>
-  <w:style w:type="paragraph" w:styleId="ListNumber3">
+  <w:style w:type="paragraph" w:styleId="Numreradlista3">
     <w:name w:val="List Number 3"/>
     <w:basedOn w:val="Normal"/>
     <w:rsid w:val="00BB74D4"/>
@@ -12676,7 +12733,7 @@
       <w:ind w:left="300" w:hanging="300"/>
     </w:pPr>
   </w:style>
-  <w:style w:type="paragraph" w:styleId="ListNumber4">
+  <w:style w:type="paragraph" w:styleId="Numreradlista4">
     <w:name w:val="List Number 4"/>
     <w:basedOn w:val="Normal"/>
     <w:rsid w:val="00BB74D4"/>
@@ -12687,7 +12744,7 @@
       <w:ind w:left="1440" w:hanging="360"/>
     </w:pPr>
   </w:style>
-  <w:style w:type="paragraph" w:styleId="ListNumber5">
+  <w:style w:type="paragraph" w:styleId="Numreradlista5">
     <w:name w:val="List Number 5"/>
     <w:basedOn w:val="Normal"/>
     <w:rsid w:val="00BB74D4"/>
@@ -12698,7 +12755,7 @@
       <w:ind w:left="1800" w:hanging="360"/>
     </w:pPr>
   </w:style>
-  <w:style w:type="paragraph" w:styleId="MacroText">
+  <w:style w:type="paragraph" w:styleId="Makrotext">
     <w:name w:val="macro"/>
     <w:semiHidden/>
     <w:rsid w:val="00BB74D4"/>
@@ -12720,7 +12777,7 @@
       <w:rFonts w:ascii="Courier New" w:hAnsi="Courier New" w:cs="Courier New"/>
     </w:rPr>
   </w:style>
-  <w:style w:type="paragraph" w:styleId="MessageHeader">
+  <w:style w:type="paragraph" w:styleId="Meddelanderubrik">
     <w:name w:val="Message Header"/>
     <w:basedOn w:val="Normal"/>
     <w:rsid w:val="00BB74D4"/>
@@ -12740,7 +12797,7 @@
       <w:szCs w:val="24"/>
     </w:rPr>
   </w:style>
-  <w:style w:type="paragraph" w:styleId="NormalWeb">
+  <w:style w:type="paragraph" w:styleId="Normalwebb">
     <w:name w:val="Normal (Web)"/>
     <w:basedOn w:val="Normal"/>
     <w:rsid w:val="00BB74D4"/>
@@ -12749,13 +12806,13 @@
       <w:szCs w:val="24"/>
     </w:rPr>
   </w:style>
-  <w:style w:type="paragraph" w:styleId="NoteHeading">
+  <w:style w:type="paragraph" w:styleId="Anteckningsrubrik">
     <w:name w:val="Note Heading"/>
     <w:basedOn w:val="Normal"/>
     <w:next w:val="Normal"/>
     <w:rsid w:val="00BB74D4"/>
   </w:style>
-  <w:style w:type="paragraph" w:styleId="PlainText">
+  <w:style w:type="paragraph" w:styleId="Oformateradtext">
     <w:name w:val="Plain Text"/>
     <w:basedOn w:val="Normal"/>
     <w:rsid w:val="00BB74D4"/>
@@ -12764,13 +12821,13 @@
       <w:sz w:val="20"/>
     </w:rPr>
   </w:style>
-  <w:style w:type="paragraph" w:styleId="Salutation">
+  <w:style w:type="paragraph" w:styleId="Inledning">
     <w:name w:val="Salutation"/>
     <w:basedOn w:val="Normal"/>
     <w:next w:val="Normal"/>
     <w:rsid w:val="00BB74D4"/>
   </w:style>
-  <w:style w:type="paragraph" w:styleId="Signature">
+  <w:style w:type="paragraph" w:styleId="Signatur">
     <w:name w:val="Signature"/>
     <w:basedOn w:val="Normal"/>
     <w:rsid w:val="00BB74D4"/>
@@ -12778,7 +12835,7 @@
       <w:ind w:left="4320"/>
     </w:pPr>
   </w:style>
-  <w:style w:type="paragraph" w:styleId="Subtitle">
+  <w:style w:type="paragraph" w:styleId="Underrubrik">
     <w:name w:val="Subtitle"/>
     <w:basedOn w:val="Normal"/>
     <w:qFormat/>
@@ -12794,7 +12851,7 @@
       <w:szCs w:val="24"/>
     </w:rPr>
   </w:style>
-  <w:style w:type="paragraph" w:styleId="TableofAuthorities">
+  <w:style w:type="paragraph" w:styleId="Citatfrteckning">
     <w:name w:val="table of authorities"/>
     <w:basedOn w:val="Normal"/>
     <w:next w:val="Normal"/>
@@ -12804,7 +12861,7 @@
       <w:ind w:left="210" w:hanging="210"/>
     </w:pPr>
   </w:style>
-  <w:style w:type="paragraph" w:styleId="TableofFigures">
+  <w:style w:type="paragraph" w:styleId="Figurfrteckning">
     <w:name w:val="table of figures"/>
     <w:basedOn w:val="Normal"/>
     <w:next w:val="Normal"/>
@@ -12814,7 +12871,7 @@
       <w:ind w:left="420" w:hanging="420"/>
     </w:pPr>
   </w:style>
-  <w:style w:type="paragraph" w:styleId="Title">
+  <w:style w:type="paragraph" w:styleId="Rubrik">
     <w:name w:val="Title"/>
     <w:basedOn w:val="Normal"/>
     <w:qFormat/>
@@ -12833,7 +12890,7 @@
       <w:szCs w:val="32"/>
     </w:rPr>
   </w:style>
-  <w:style w:type="paragraph" w:styleId="TOAHeading">
+  <w:style w:type="paragraph" w:styleId="Citatfrteckningsrubrik">
     <w:name w:val="toa heading"/>
     <w:basedOn w:val="Normal"/>
     <w:next w:val="Normal"/>
@@ -13289,7 +13346,7 @@
       <w:szCs w:val="18"/>
     </w:rPr>
   </w:style>
-  <w:style w:type="paragraph" w:styleId="BalloonText">
+  <w:style w:type="paragraph" w:styleId="Ballongtext">
     <w:name w:val="Balloon Text"/>
     <w:basedOn w:val="Normal"/>
     <w:semiHidden/>
@@ -13331,7 +13388,7 @@
   </w:style>
   <w:style w:type="character" w:customStyle="1" w:styleId="ModuleTitleChar">
     <w:name w:val="ModuleTitle Char"/>
-    <w:basedOn w:val="DefaultParagraphFont"/>
+    <w:basedOn w:val="Standardstycketeckensnitt"/>
     <w:link w:val="ModuleTitle"/>
     <w:rsid w:val="00B154D6"/>
     <w:rPr>
@@ -13362,7 +13419,7 @@
   </w:style>
   <w:style w:type="character" w:customStyle="1" w:styleId="RuleChar">
     <w:name w:val="Rule Char"/>
-    <w:basedOn w:val="DefaultParagraphFont"/>
+    <w:basedOn w:val="Standardstycketeckensnitt"/>
     <w:link w:val="Rule"/>
     <w:rsid w:val="008A240D"/>
     <w:rPr>
@@ -13374,7 +13431,7 @@
   <w:style w:type="character" w:customStyle="1" w:styleId="Bold">
     <w:name w:val="Bold"/>
     <w:aliases w:val="b"/>
-    <w:basedOn w:val="DefaultParagraphFont"/>
+    <w:basedOn w:val="Standardstycketeckensnitt"/>
     <w:rsid w:val="008A240D"/>
     <w:rPr>
       <w:b/>
@@ -13396,10 +13453,10 @@
       <w:sz w:val="20"/>
     </w:rPr>
   </w:style>
-  <w:style w:type="paragraph" w:styleId="CommentSubject">
+  <w:style w:type="paragraph" w:styleId="Kommentarsmne">
     <w:name w:val="annotation subject"/>
-    <w:basedOn w:val="CommentText"/>
-    <w:next w:val="CommentText"/>
+    <w:basedOn w:val="Kommentarer"/>
+    <w:next w:val="Kommentarer"/>
     <w:semiHidden/>
     <w:rsid w:val="00444242"/>
     <w:pPr>
@@ -13479,7 +13536,7 @@
   </w:style>
   <w:style w:type="character" w:customStyle="1" w:styleId="StyleStepsArial11ptCharCharCharCharChar">
     <w:name w:val="Style Steps + Arial 11 pt Char Char Char Char Char"/>
-    <w:basedOn w:val="DefaultParagraphFont"/>
+    <w:basedOn w:val="Standardstycketeckensnitt"/>
     <w:link w:val="StyleStepsArial11ptCharCharCharChar"/>
     <w:rsid w:val="00F66C26"/>
     <w:rPr>
@@ -13518,9 +13575,9 @@
       <w:sz w:val="19"/>
     </w:rPr>
   </w:style>
-  <w:style w:type="table" w:styleId="TableGrid">
+  <w:style w:type="table" w:styleId="Tabellrutnt">
     <w:name w:val="Table Grid"/>
-    <w:basedOn w:val="TableNormal"/>
+    <w:basedOn w:val="Normaltabell"/>
     <w:rsid w:val="0068075D"/>
     <w:pPr>
       <w:spacing w:after="160" w:line="240" w:lineRule="exact"/>
@@ -13538,7 +13595,7 @@
   </w:style>
   <w:style w:type="character" w:customStyle="1" w:styleId="Lab2TplChar">
     <w:name w:val="Lab2_Tpl Char"/>
-    <w:basedOn w:val="DefaultParagraphFont"/>
+    <w:basedOn w:val="Standardstycketeckensnitt"/>
     <w:link w:val="Lab2Tpl"/>
     <w:rsid w:val="00D408FC"/>
     <w:rPr>
@@ -13562,9 +13619,9 @@
       <w:rFonts w:ascii="Verdana" w:hAnsi="Verdana"/>
     </w:rPr>
   </w:style>
-  <w:style w:type="character" w:styleId="Hyperlink">
+  <w:style w:type="character" w:styleId="Hyperlnk">
     <w:name w:val="Hyperlink"/>
-    <w:basedOn w:val="DefaultParagraphFont"/>
+    <w:basedOn w:val="Standardstycketeckensnitt"/>
     <w:rsid w:val="00B270C5"/>
     <w:rPr>
       <w:color w:val="0000FF" w:themeColor="hyperlink"/>

</xml_diff>